<commit_message>
lots of idunno. new checkpoint before working on autograder
</commit_message>
<xml_diff>
--- a/s2016/Wilensky and Rand Concept List.docx
+++ b/s2016/Wilensky and Rand Concept List.docx
@@ -39,12 +39,6 @@
         <w:gridCol w:w="4680"/>
       </w:tblGrid>
       <w:tr>
-        <w:tblPrEx>
-          <w:tblCellMar>
-            <w:top w:w="0" w:type="dxa"/>
-            <w:bottom w:w="0" w:type="dxa"/>
-          </w:tblCellMar>
-        </w:tblPrEx>
         <w:tc>
           <w:tcPr>
             <w:tcW w:w="4680" w:type="dxa"/>
@@ -735,6 +729,25 @@
               </w:rPr>
               <w:t>with</w:t>
             </w:r>
+            <w:bookmarkStart w:id="0" w:name="_GoBack"/>
+            <w:bookmarkEnd w:id="0"/>
+          </w:p>
+          <w:p>
+            <w:pPr>
+              <w:pStyle w:val="Textbody"/>
+              <w:numPr>
+                <w:ilvl w:val="0"/>
+                <w:numId w:val="3"/>
+              </w:numPr>
+            </w:pPr>
+            <w:r>
+              <w:rPr>
+                <w:i/>
+                <w:iCs/>
+                <w:shd w:val="clear" w:color="auto" w:fill="FFFF99"/>
+              </w:rPr>
+              <w:t>random-seed, new-seed</w:t>
+            </w:r>
           </w:p>
           <w:p>
             <w:pPr>
@@ -786,10 +799,7 @@
       </w:pPr>
       <w:r>
         <w:lastRenderedPageBreak/>
-        <w:t>Chapter 3: Exploring and Extending Agent-Based</w:t>
-      </w:r>
-      <w:r>
-        <w:t xml:space="preserve"> Models</w:t>
+        <w:t>Chapter 3: Exploring and Extending Agent-Based Models</w:t>
       </w:r>
     </w:p>
     <w:tbl>
@@ -807,12 +817,6 @@
         <w:gridCol w:w="4680"/>
       </w:tblGrid>
       <w:tr>
-        <w:tblPrEx>
-          <w:tblCellMar>
-            <w:top w:w="0" w:type="dxa"/>
-            <w:bottom w:w="0" w:type="dxa"/>
-          </w:tblCellMar>
-        </w:tblPrEx>
         <w:tc>
           <w:tcPr>
             <w:tcW w:w="4680" w:type="dxa"/>
@@ -843,17 +847,137 @@
             <w:r>
               <w:t>Critical Threshold</w:t>
             </w:r>
-          </w:p>
-          <w:p>
-            <w:pPr>
-              <w:pStyle w:val="Textbody"/>
-              <w:numPr>
-                <w:ilvl w:val="0"/>
-                <w:numId w:val="2"/>
-              </w:numPr>
-            </w:pPr>
-            <w:bookmarkStart w:id="0" w:name="_GoBack"/>
-            <w:bookmarkEnd w:id="0"/>
+            <w:r>
+              <w:t xml:space="preserve"> (103)</w:t>
+            </w:r>
+          </w:p>
+          <w:p>
+            <w:pPr>
+              <w:pStyle w:val="Textbody"/>
+              <w:numPr>
+                <w:ilvl w:val="0"/>
+                <w:numId w:val="2"/>
+              </w:numPr>
+            </w:pPr>
+            <w:r>
+              <w:t>Randomness (106)</w:t>
+            </w:r>
+          </w:p>
+          <w:p>
+            <w:pPr>
+              <w:pStyle w:val="Textbody"/>
+              <w:numPr>
+                <w:ilvl w:val="0"/>
+                <w:numId w:val="2"/>
+              </w:numPr>
+            </w:pPr>
+            <w:r>
+              <w:t>Agent-centric thinking (106)</w:t>
+            </w:r>
+          </w:p>
+          <w:p>
+            <w:pPr>
+              <w:pStyle w:val="Textbody"/>
+              <w:numPr>
+                <w:ilvl w:val="0"/>
+                <w:numId w:val="2"/>
+              </w:numPr>
+            </w:pPr>
+            <w:r>
+              <w:t>Commands and Reporters (109)</w:t>
+            </w:r>
+          </w:p>
+          <w:p>
+            <w:pPr>
+              <w:pStyle w:val="Textbody"/>
+              <w:numPr>
+                <w:ilvl w:val="0"/>
+                <w:numId w:val="2"/>
+              </w:numPr>
+            </w:pPr>
+            <w:r>
+              <w:t>E</w:t>
+            </w:r>
+            <w:r>
+              <w:t>xtending models</w:t>
+            </w:r>
+          </w:p>
+          <w:p>
+            <w:pPr>
+              <w:pStyle w:val="Textbody"/>
+              <w:numPr>
+                <w:ilvl w:val="0"/>
+                <w:numId w:val="2"/>
+              </w:numPr>
+            </w:pPr>
+            <w:r>
+              <w:t>Testing multiple variables</w:t>
+            </w:r>
+          </w:p>
+          <w:p>
+            <w:pPr>
+              <w:pStyle w:val="Textbody"/>
+              <w:numPr>
+                <w:ilvl w:val="0"/>
+                <w:numId w:val="2"/>
+              </w:numPr>
+            </w:pPr>
+            <w:r>
+              <w:t>Local variables</w:t>
+            </w:r>
+          </w:p>
+          <w:p>
+            <w:pPr>
+              <w:pStyle w:val="Textbody"/>
+              <w:numPr>
+                <w:ilvl w:val="0"/>
+                <w:numId w:val="2"/>
+              </w:numPr>
+            </w:pPr>
+            <w:r>
+              <w:rPr>
+                <w:i/>
+              </w:rPr>
+              <w:t>patch-at</w:t>
+            </w:r>
+            <w:r>
+              <w:t xml:space="preserve"> (116)</w:t>
+            </w:r>
+          </w:p>
+          <w:p>
+            <w:pPr>
+              <w:pStyle w:val="Textbody"/>
+              <w:numPr>
+                <w:ilvl w:val="0"/>
+                <w:numId w:val="2"/>
+              </w:numPr>
+            </w:pPr>
+            <w:r>
+              <w:rPr>
+                <w:i/>
+              </w:rPr>
+              <w:t>nobody</w:t>
+            </w:r>
+            <w:r>
+              <w:t xml:space="preserve"> (116)</w:t>
+            </w:r>
+          </w:p>
+          <w:p>
+            <w:pPr>
+              <w:pStyle w:val="Heading3"/>
+            </w:pPr>
+            <w:r>
+              <w:t>The Diffusion-Limited Aggregation (DLA) Model</w:t>
+            </w:r>
+          </w:p>
+          <w:p>
+            <w:pPr>
+              <w:pStyle w:val="ListParagraph"/>
+              <w:numPr>
+                <w:ilvl w:val="0"/>
+                <w:numId w:val="4"/>
+              </w:numPr>
+            </w:pPr>
           </w:p>
         </w:tc>
         <w:tc>
@@ -884,12 +1008,25 @@
         </w:tc>
       </w:tr>
     </w:tbl>
-    <w:p/>
     <w:p>
       <w:pPr>
+        <w:rPr>
+          <w:rFonts w:asciiTheme="majorHAnsi" w:eastAsiaTheme="majorEastAsia" w:hAnsiTheme="majorHAnsi" w:cstheme="majorBidi"/>
+          <w:color w:val="2E74B5" w:themeColor="accent1" w:themeShade="BF"/>
+          <w:sz w:val="32"/>
+          <w:szCs w:val="32"/>
+        </w:rPr>
+      </w:pPr>
+      <w:r>
+        <w:br w:type="page"/>
+      </w:r>
+    </w:p>
+    <w:p>
+      <w:pPr>
         <w:pStyle w:val="Heading2"/>
       </w:pPr>
       <w:r>
+        <w:lastRenderedPageBreak/>
         <w:t>Chapter 4: Creating Agent-Based Models</w:t>
       </w:r>
     </w:p>
@@ -913,12 +1050,6 @@
         <w:gridCol w:w="4680"/>
       </w:tblGrid>
       <w:tr>
-        <w:tblPrEx>
-          <w:tblCellMar>
-            <w:top w:w="0" w:type="dxa"/>
-            <w:bottom w:w="0" w:type="dxa"/>
-          </w:tblCellMar>
-        </w:tblPrEx>
         <w:tc>
           <w:tcPr>
             <w:tcW w:w="4680" w:type="dxa"/>
@@ -1314,6 +1445,119 @@
     </w:lvl>
   </w:abstractNum>
   <w:abstractNum w:abstractNumId="2" w15:restartNumberingAfterBreak="0">
+    <w:nsid w:val="36A877F6"/>
+    <w:multiLevelType w:val="hybridMultilevel"/>
+    <w:tmpl w:val="E1145A7E"/>
+    <w:lvl w:ilvl="0" w:tplc="04090001">
+      <w:start w:val="1"/>
+      <w:numFmt w:val="bullet"/>
+      <w:lvlText w:val=""/>
+      <w:lvlJc w:val="left"/>
+      <w:pPr>
+        <w:ind w:left="720" w:hanging="360"/>
+      </w:pPr>
+      <w:rPr>
+        <w:rFonts w:ascii="Symbol" w:hAnsi="Symbol" w:hint="default"/>
+      </w:rPr>
+    </w:lvl>
+    <w:lvl w:ilvl="1" w:tplc="04090003" w:tentative="1">
+      <w:start w:val="1"/>
+      <w:numFmt w:val="bullet"/>
+      <w:lvlText w:val="o"/>
+      <w:lvlJc w:val="left"/>
+      <w:pPr>
+        <w:ind w:left="1440" w:hanging="360"/>
+      </w:pPr>
+      <w:rPr>
+        <w:rFonts w:ascii="Courier New" w:hAnsi="Courier New" w:cs="Courier New" w:hint="default"/>
+      </w:rPr>
+    </w:lvl>
+    <w:lvl w:ilvl="2" w:tplc="04090005" w:tentative="1">
+      <w:start w:val="1"/>
+      <w:numFmt w:val="bullet"/>
+      <w:lvlText w:val=""/>
+      <w:lvlJc w:val="left"/>
+      <w:pPr>
+        <w:ind w:left="2160" w:hanging="360"/>
+      </w:pPr>
+      <w:rPr>
+        <w:rFonts w:ascii="Wingdings" w:hAnsi="Wingdings" w:hint="default"/>
+      </w:rPr>
+    </w:lvl>
+    <w:lvl w:ilvl="3" w:tplc="04090001" w:tentative="1">
+      <w:start w:val="1"/>
+      <w:numFmt w:val="bullet"/>
+      <w:lvlText w:val=""/>
+      <w:lvlJc w:val="left"/>
+      <w:pPr>
+        <w:ind w:left="2880" w:hanging="360"/>
+      </w:pPr>
+      <w:rPr>
+        <w:rFonts w:ascii="Symbol" w:hAnsi="Symbol" w:hint="default"/>
+      </w:rPr>
+    </w:lvl>
+    <w:lvl w:ilvl="4" w:tplc="04090003" w:tentative="1">
+      <w:start w:val="1"/>
+      <w:numFmt w:val="bullet"/>
+      <w:lvlText w:val="o"/>
+      <w:lvlJc w:val="left"/>
+      <w:pPr>
+        <w:ind w:left="3600" w:hanging="360"/>
+      </w:pPr>
+      <w:rPr>
+        <w:rFonts w:ascii="Courier New" w:hAnsi="Courier New" w:cs="Courier New" w:hint="default"/>
+      </w:rPr>
+    </w:lvl>
+    <w:lvl w:ilvl="5" w:tplc="04090005" w:tentative="1">
+      <w:start w:val="1"/>
+      <w:numFmt w:val="bullet"/>
+      <w:lvlText w:val=""/>
+      <w:lvlJc w:val="left"/>
+      <w:pPr>
+        <w:ind w:left="4320" w:hanging="360"/>
+      </w:pPr>
+      <w:rPr>
+        <w:rFonts w:ascii="Wingdings" w:hAnsi="Wingdings" w:hint="default"/>
+      </w:rPr>
+    </w:lvl>
+    <w:lvl w:ilvl="6" w:tplc="04090001" w:tentative="1">
+      <w:start w:val="1"/>
+      <w:numFmt w:val="bullet"/>
+      <w:lvlText w:val=""/>
+      <w:lvlJc w:val="left"/>
+      <w:pPr>
+        <w:ind w:left="5040" w:hanging="360"/>
+      </w:pPr>
+      <w:rPr>
+        <w:rFonts w:ascii="Symbol" w:hAnsi="Symbol" w:hint="default"/>
+      </w:rPr>
+    </w:lvl>
+    <w:lvl w:ilvl="7" w:tplc="04090003" w:tentative="1">
+      <w:start w:val="1"/>
+      <w:numFmt w:val="bullet"/>
+      <w:lvlText w:val="o"/>
+      <w:lvlJc w:val="left"/>
+      <w:pPr>
+        <w:ind w:left="5760" w:hanging="360"/>
+      </w:pPr>
+      <w:rPr>
+        <w:rFonts w:ascii="Courier New" w:hAnsi="Courier New" w:cs="Courier New" w:hint="default"/>
+      </w:rPr>
+    </w:lvl>
+    <w:lvl w:ilvl="8" w:tplc="04090005" w:tentative="1">
+      <w:start w:val="1"/>
+      <w:numFmt w:val="bullet"/>
+      <w:lvlText w:val=""/>
+      <w:lvlJc w:val="left"/>
+      <w:pPr>
+        <w:ind w:left="6480" w:hanging="360"/>
+      </w:pPr>
+      <w:rPr>
+        <w:rFonts w:ascii="Wingdings" w:hAnsi="Wingdings" w:hint="default"/>
+      </w:rPr>
+    </w:lvl>
+  </w:abstractNum>
+  <w:abstractNum w:abstractNumId="3" w15:restartNumberingAfterBreak="0">
     <w:nsid w:val="3C6946DE"/>
     <w:multiLevelType w:val="multilevel"/>
     <w:tmpl w:val="07940334"/>
@@ -1457,10 +1701,13 @@
     <w:abstractNumId w:val="1"/>
   </w:num>
   <w:num w:numId="2">
-    <w:abstractNumId w:val="2"/>
+    <w:abstractNumId w:val="3"/>
   </w:num>
   <w:num w:numId="3">
     <w:abstractNumId w:val="0"/>
+  </w:num>
+  <w:num w:numId="4">
+    <w:abstractNumId w:val="2"/>
   </w:num>
 </w:numbering>
 </file>
@@ -2563,6 +2810,17 @@
       <w:outlineLvl w:val="9"/>
     </w:pPr>
   </w:style>
+  <w:style w:type="paragraph" w:styleId="ListParagraph">
+    <w:name w:val="List Paragraph"/>
+    <w:basedOn w:val="Normal"/>
+    <w:uiPriority w:val="34"/>
+    <w:qFormat/>
+    <w:rsid w:val="000A51D2"/>
+    <w:pPr>
+      <w:ind w:left="720"/>
+      <w:contextualSpacing/>
+    </w:pPr>
+  </w:style>
 </w:styles>
 </file>
 

</xml_diff>